<commit_message>
add python code and time complexity analysis
</commit_message>
<xml_diff>
--- a/Assignment_7/CS374 Homework 7 T3.docx
+++ b/Assignment_7/CS374 Homework 7 T3.docx
@@ -1,6 +1,6 @@
 
 <file path=word/document.xml><?xml version="1.0" encoding="utf-8"?>
-<w:document xmlns:wpc="http://schemas.microsoft.com/office/word/2010/wordprocessingCanvas" xmlns:cx="http://schemas.microsoft.com/office/drawing/2014/chartex" xmlns:cx1="http://schemas.microsoft.com/office/drawing/2015/9/8/chartex" xmlns:cx2="http://schemas.microsoft.com/office/drawing/2015/10/21/chartex" xmlns:cx3="http://schemas.microsoft.com/office/drawing/2016/5/9/chartex" xmlns:cx4="http://schemas.microsoft.com/office/drawing/2016/5/10/chartex" xmlns:cx5="http://schemas.microsoft.com/office/drawing/2016/5/11/chartex" xmlns:cx6="http://schemas.microsoft.com/office/drawing/2016/5/12/chartex" xmlns:cx7="http://schemas.microsoft.com/office/drawing/2016/5/13/chartex" xmlns:cx8="http://schemas.microsoft.com/office/drawing/2016/5/14/chartex" xmlns:mc="http://schemas.openxmlformats.org/markup-compatibility/2006" xmlns:aink="http://schemas.microsoft.com/office/drawing/2016/ink" xmlns:am3d="http://schemas.microsoft.com/office/drawing/2017/model3d" xmlns:o="urn:schemas-microsoft-com:office:office" xmlns:r="http://schemas.openxmlformats.org/officeDocument/2006/relationships" xmlns:m="http://schemas.openxmlformats.org/officeDocument/2006/math" xmlns:v="urn:schemas-microsoft-com:vml" xmlns:wp14="http://schemas.microsoft.com/office/word/2010/wordprocessingDrawing" xmlns:wp="http://schemas.openxmlformats.org/drawingml/2006/wordprocessingDrawing" xmlns:w10="urn:schemas-microsoft-com:office:word" xmlns:w="http://schemas.openxmlformats.org/wordprocessingml/2006/main" xmlns:w14="http://schemas.microsoft.com/office/word/2010/wordml" xmlns:w15="http://schemas.microsoft.com/office/word/2012/wordml" xmlns:w16cid="http://schemas.microsoft.com/office/word/2016/wordml/cid" xmlns:w16se="http://schemas.microsoft.com/office/word/2015/wordml/symex" xmlns:wpg="http://schemas.microsoft.com/office/word/2010/wordprocessingGroup" xmlns:wpi="http://schemas.microsoft.com/office/word/2010/wordprocessingInk" xmlns:wne="http://schemas.microsoft.com/office/word/2006/wordml" xmlns:wps="http://schemas.microsoft.com/office/word/2010/wordprocessingShape" mc:Ignorable="w14 w15 w16se w16cid wp14">
+<w:document xmlns:wpc="http://schemas.microsoft.com/office/word/2010/wordprocessingCanvas" xmlns:cx="http://schemas.microsoft.com/office/drawing/2014/chartex" xmlns:cx1="http://schemas.microsoft.com/office/drawing/2015/9/8/chartex" xmlns:cx2="http://schemas.microsoft.com/office/drawing/2015/10/21/chartex" xmlns:cx3="http://schemas.microsoft.com/office/drawing/2016/5/9/chartex" xmlns:cx4="http://schemas.microsoft.com/office/drawing/2016/5/10/chartex" xmlns:cx5="http://schemas.microsoft.com/office/drawing/2016/5/11/chartex" xmlns:cx6="http://schemas.microsoft.com/office/drawing/2016/5/12/chartex" xmlns:cx7="http://schemas.microsoft.com/office/drawing/2016/5/13/chartex" xmlns:cx8="http://schemas.microsoft.com/office/drawing/2016/5/14/chartex" xmlns:mc="http://schemas.openxmlformats.org/markup-compatibility/2006" xmlns:aink="http://schemas.microsoft.com/office/drawing/2016/ink" xmlns:am3d="http://schemas.microsoft.com/office/drawing/2017/model3d" xmlns:o="urn:schemas-microsoft-com:office:office" xmlns:oel="http://schemas.microsoft.com/office/2019/extlst" xmlns:r="http://schemas.openxmlformats.org/officeDocument/2006/relationships" xmlns:m="http://schemas.openxmlformats.org/officeDocument/2006/math" xmlns:v="urn:schemas-microsoft-com:vml" xmlns:wp14="http://schemas.microsoft.com/office/word/2010/wordprocessingDrawing" xmlns:wp="http://schemas.openxmlformats.org/drawingml/2006/wordprocessingDrawing" xmlns:w10="urn:schemas-microsoft-com:office:word" xmlns:w="http://schemas.openxmlformats.org/wordprocessingml/2006/main" xmlns:w14="http://schemas.microsoft.com/office/word/2010/wordml" xmlns:w15="http://schemas.microsoft.com/office/word/2012/wordml" xmlns:w16cex="http://schemas.microsoft.com/office/word/2018/wordml/cex" xmlns:w16cid="http://schemas.microsoft.com/office/word/2016/wordml/cid" xmlns:w16="http://schemas.microsoft.com/office/word/2018/wordml" xmlns:w16sdtdh="http://schemas.microsoft.com/office/word/2020/wordml/sdtdatahash" xmlns:w16se="http://schemas.microsoft.com/office/word/2015/wordml/symex" xmlns:wpg="http://schemas.microsoft.com/office/word/2010/wordprocessingGroup" xmlns:wpi="http://schemas.microsoft.com/office/word/2010/wordprocessingInk" xmlns:wne="http://schemas.microsoft.com/office/word/2006/wordml" xmlns:wps="http://schemas.microsoft.com/office/word/2010/wordprocessingShape" mc:Ignorable="w14 w15 w16se w16cid w16 w16cex w16sdtdh wp14">
   <w:body>
     <w:p>
       <w:pPr>
@@ -26,6 +26,17 @@
           <w:sz w:val="32"/>
           <w:szCs w:val="32"/>
         </w:rPr>
+        <w:t>`</w:t>
+      </w:r>
+      <w:r>
+        <w:rPr>
+          <w:rFonts w:ascii="TeXGyrePagella" w:hAnsi="TeXGyrePagella" w:cs="LMRoman12-Bold"/>
+          <w:b/>
+          <w:bCs/>
+          <w:kern w:val="0"/>
+          <w:sz w:val="32"/>
+          <w:szCs w:val="32"/>
+        </w:rPr>
         <w:t>ECE374 A</w:t>
       </w:r>
       <w:r>
@@ -174,21 +185,8 @@
           <w:sz w:val="24"/>
           <w:szCs w:val="24"/>
         </w:rPr>
-        <w:t xml:space="preserve">Group &amp; </w:t>
-      </w:r>
-      <w:proofErr w:type="spellStart"/>
-      <w:r>
-        <w:rPr>
-          <w:rFonts w:ascii="TeXGyrePagella" w:hAnsi="TeXGyrePagella" w:cs="LMRoman12-Bold"/>
-          <w:b/>
-          <w:bCs/>
-          <w:kern w:val="0"/>
-          <w:sz w:val="24"/>
-          <w:szCs w:val="24"/>
-        </w:rPr>
-        <w:t>netid</w:t>
-      </w:r>
-      <w:proofErr w:type="spellEnd"/>
+        <w:t>Group &amp; netid</w:t>
+      </w:r>
     </w:p>
     <w:p>
       <w:pPr>
@@ -214,9 +212,8 @@
           <w:sz w:val="24"/>
           <w:szCs w:val="24"/>
         </w:rPr>
-        <w:t xml:space="preserve">Chen </w:t>
-      </w:r>
-      <w:proofErr w:type="gramStart"/>
+        <w:t xml:space="preserve">Chen Si  </w:t>
+      </w:r>
       <w:r>
         <w:rPr>
           <w:rFonts w:ascii="TeXGyrePagella" w:hAnsi="TeXGyrePagella" w:cs="LMRoman12-Bold"/>
@@ -226,20 +223,8 @@
           <w:sz w:val="24"/>
           <w:szCs w:val="24"/>
         </w:rPr>
-        <w:t xml:space="preserve">Si  </w:t>
-      </w:r>
-      <w:r>
-        <w:rPr>
-          <w:rFonts w:ascii="TeXGyrePagella" w:hAnsi="TeXGyrePagella" w:cs="LMRoman12-Bold"/>
-          <w:i/>
-          <w:iCs/>
-          <w:kern w:val="0"/>
-          <w:sz w:val="24"/>
-          <w:szCs w:val="24"/>
-        </w:rPr>
         <w:tab/>
       </w:r>
-      <w:proofErr w:type="gramEnd"/>
       <w:r>
         <w:rPr>
           <w:rFonts w:ascii="TeXGyrePagella" w:hAnsi="TeXGyrePagella" w:cs="LMRoman12-Bold"/>
@@ -278,7 +263,6 @@
           <w:szCs w:val="24"/>
         </w:rPr>
       </w:pPr>
-      <w:proofErr w:type="spellStart"/>
       <w:r>
         <w:rPr>
           <w:rFonts w:ascii="TeXGyrePagella" w:hAnsi="TeXGyrePagella" w:cs="LMRoman12-Bold" w:hint="eastAsia"/>
@@ -299,19 +283,7 @@
           <w:sz w:val="24"/>
           <w:szCs w:val="24"/>
         </w:rPr>
-        <w:t>ie</w:t>
-      </w:r>
-      <w:proofErr w:type="spellEnd"/>
-      <w:r>
-        <w:rPr>
-          <w:rFonts w:ascii="TeXGyrePagella" w:hAnsi="TeXGyrePagella" w:cs="LMRoman12-Bold"/>
-          <w:i/>
-          <w:iCs/>
-          <w:kern w:val="0"/>
-          <w:sz w:val="24"/>
-          <w:szCs w:val="24"/>
-        </w:rPr>
-        <w:t xml:space="preserve"> </w:t>
+        <w:t xml:space="preserve">ie </w:t>
       </w:r>
       <w:r>
         <w:rPr>
@@ -366,7 +338,6 @@
           <w:szCs w:val="24"/>
         </w:rPr>
       </w:pPr>
-      <w:proofErr w:type="spellStart"/>
       <w:r>
         <w:rPr>
           <w:rFonts w:ascii="TeXGyrePagella" w:hAnsi="TeXGyrePagella" w:cs="LMRoman12-Bold"/>
@@ -376,19 +347,7 @@
           <w:sz w:val="24"/>
           <w:szCs w:val="24"/>
         </w:rPr>
-        <w:t>Shitian</w:t>
-      </w:r>
-      <w:proofErr w:type="spellEnd"/>
-      <w:r>
-        <w:rPr>
-          <w:rFonts w:ascii="TeXGyrePagella" w:hAnsi="TeXGyrePagella" w:cs="LMRoman12-Bold"/>
-          <w:i/>
-          <w:iCs/>
-          <w:kern w:val="0"/>
-          <w:sz w:val="24"/>
-          <w:szCs w:val="24"/>
-        </w:rPr>
-        <w:t xml:space="preserve"> Yang </w:t>
+        <w:t xml:space="preserve">Shitian Yang </w:t>
       </w:r>
       <w:r>
         <w:rPr>
@@ -711,7 +670,6 @@
         </w:rPr>
         <w:t xml:space="preserve"> ahead of node </w:t>
       </w:r>
-      <w:proofErr w:type="spellStart"/>
       <w:r>
         <w:rPr>
           <w:rFonts w:ascii="Times New Roman" w:hAnsi="Times New Roman" w:cs="Times New Roman"/>
@@ -721,7 +679,6 @@
         </w:rPr>
         <w:t>j</w:t>
       </w:r>
-      <w:proofErr w:type="spellEnd"/>
       <w:r>
         <w:rPr>
           <w:rFonts w:ascii="Times New Roman" w:hAnsi="Times New Roman" w:cs="Times New Roman"/>
@@ -789,7 +746,6 @@
           <w:kern w:val="0"/>
           <w:szCs w:val="21"/>
         </w:rPr>
-        <w:lastRenderedPageBreak/>
         <mc:AlternateContent>
           <mc:Choice Requires="wps">
             <w:drawing>
@@ -838,27 +794,39 @@
                               </w:rPr>
                             </w:pPr>
                             <w:proofErr w:type="spellStart"/>
+                            <w:r>
+                              <w:rPr>
+                                <w:rFonts w:ascii="Consolas" w:hAnsi="Consolas"/>
+                                <w:b/>
+                              </w:rPr>
+                              <w:t>GetOrder</w:t>
+                            </w:r>
+                            <w:proofErr w:type="spellEnd"/>
+                            <w:r>
+                              <w:rPr>
+                                <w:rFonts w:ascii="Consolas" w:hAnsi="Consolas"/>
+                              </w:rPr>
+                              <w:t>(</w:t>
+                            </w:r>
+                            <w:r>
+                              <w:rPr>
+                                <w:rFonts w:ascii="Consolas" w:hAnsi="Consolas"/>
+                              </w:rPr>
+                              <w:t>n, Hates[</w:t>
+                            </w:r>
                             <w:proofErr w:type="gramStart"/>
                             <w:r>
                               <w:rPr>
                                 <w:rFonts w:ascii="Consolas" w:hAnsi="Consolas"/>
-                                <w:b/>
-                              </w:rPr>
-                              <w:t>GetOrder</w:t>
-                            </w:r>
-                            <w:proofErr w:type="spellEnd"/>
-                            <w:r>
-                              <w:rPr>
-                                <w:rFonts w:ascii="Consolas" w:hAnsi="Consolas"/>
-                              </w:rPr>
-                              <w:t>(</w:t>
+                              </w:rPr>
+                              <w:t>1,…</w:t>
                             </w:r>
                             <w:proofErr w:type="gramEnd"/>
                             <w:r>
                               <w:rPr>
                                 <w:rFonts w:ascii="Consolas" w:hAnsi="Consolas"/>
                               </w:rPr>
-                              <w:t>n, Hates[1,…,m]</w:t>
+                              <w:t>,m]</w:t>
                             </w:r>
                             <w:r>
                               <w:rPr>
@@ -897,21 +865,7 @@
                               <w:rPr>
                                 <w:rFonts w:ascii="Consolas" w:hAnsi="Consolas"/>
                               </w:rPr>
-                              <w:t xml:space="preserve">G = </w:t>
-                            </w:r>
-                            <w:proofErr w:type="gramStart"/>
-                            <w:r>
-                              <w:rPr>
-                                <w:rFonts w:ascii="Consolas" w:hAnsi="Consolas"/>
-                              </w:rPr>
-                              <w:t>Graph(</w:t>
-                            </w:r>
-                            <w:proofErr w:type="gramEnd"/>
-                            <w:r>
-                              <w:rPr>
-                                <w:rFonts w:ascii="Consolas" w:hAnsi="Consolas"/>
-                              </w:rPr>
-                              <w:t>)</w:t>
+                              <w:t>G = Graph()</w:t>
                             </w:r>
                           </w:p>
                           <w:p>
@@ -951,7 +905,21 @@
                               <w:rPr>
                                 <w:rFonts w:ascii="Consolas" w:hAnsi="Consolas"/>
                               </w:rPr>
-                              <w:t xml:space="preserve"> 1 to n:</w:t>
+                              <w:t xml:space="preserve"> 1 </w:t>
+                            </w:r>
+                            <w:proofErr w:type="spellStart"/>
+                            <w:r>
+                              <w:rPr>
+                                <w:rFonts w:ascii="Consolas" w:hAnsi="Consolas"/>
+                              </w:rPr>
+                              <w:t>to n</w:t>
+                            </w:r>
+                            <w:proofErr w:type="spellEnd"/>
+                            <w:r>
+                              <w:rPr>
+                                <w:rFonts w:ascii="Consolas" w:hAnsi="Consolas"/>
+                              </w:rPr>
+                              <w:t>:</w:t>
                             </w:r>
                           </w:p>
                           <w:p>
@@ -973,48 +941,54 @@
                               <w:tab/>
                             </w:r>
                             <w:proofErr w:type="spellStart"/>
+                            <w:r>
+                              <w:rPr>
+                                <w:rFonts w:ascii="Consolas" w:hAnsi="Consolas"/>
+                              </w:rPr>
+                              <w:t>G.addVertex</w:t>
+                            </w:r>
+                            <w:proofErr w:type="spellEnd"/>
+                            <w:r>
+                              <w:rPr>
+                                <w:rFonts w:ascii="Consolas" w:hAnsi="Consolas"/>
+                              </w:rPr>
+                              <w:t>(</w:t>
+                            </w:r>
+                            <w:proofErr w:type="spellStart"/>
+                            <w:r>
+                              <w:rPr>
+                                <w:rFonts w:ascii="Consolas" w:hAnsi="Consolas"/>
+                              </w:rPr>
+                              <w:t>i</w:t>
+                            </w:r>
+                            <w:proofErr w:type="spellEnd"/>
+                            <w:r>
+                              <w:rPr>
+                                <w:rFonts w:ascii="Consolas" w:hAnsi="Consolas"/>
+                              </w:rPr>
+                              <w:t>)</w:t>
+                            </w:r>
+                            <w:r>
+                              <w:rPr>
+                                <w:rFonts w:ascii="Consolas" w:hAnsi="Consolas"/>
+                              </w:rPr>
+                              <w:tab/>
+                            </w:r>
+                            <w:r>
+                              <w:rPr>
+                                <w:rFonts w:ascii="Consolas" w:hAnsi="Consolas"/>
+                              </w:rPr>
+                              <w:tab/>
+                              <w:t xml:space="preserve">// Add </w:t>
+                            </w:r>
                             <w:proofErr w:type="gramStart"/>
                             <w:r>
                               <w:rPr>
                                 <w:rFonts w:ascii="Consolas" w:hAnsi="Consolas"/>
                               </w:rPr>
-                              <w:t>G.addVertex</w:t>
-                            </w:r>
-                            <w:proofErr w:type="spellEnd"/>
+                              <w:t>vertices</w:t>
+                            </w:r>
                             <w:proofErr w:type="gramEnd"/>
-                            <w:r>
-                              <w:rPr>
-                                <w:rFonts w:ascii="Consolas" w:hAnsi="Consolas"/>
-                              </w:rPr>
-                              <w:t>(</w:t>
-                            </w:r>
-                            <w:proofErr w:type="spellStart"/>
-                            <w:r>
-                              <w:rPr>
-                                <w:rFonts w:ascii="Consolas" w:hAnsi="Consolas"/>
-                              </w:rPr>
-                              <w:t>i</w:t>
-                            </w:r>
-                            <w:proofErr w:type="spellEnd"/>
-                            <w:r>
-                              <w:rPr>
-                                <w:rFonts w:ascii="Consolas" w:hAnsi="Consolas"/>
-                              </w:rPr>
-                              <w:t>)</w:t>
-                            </w:r>
-                            <w:r>
-                              <w:rPr>
-                                <w:rFonts w:ascii="Consolas" w:hAnsi="Consolas"/>
-                              </w:rPr>
-                              <w:tab/>
-                            </w:r>
-                            <w:r>
-                              <w:rPr>
-                                <w:rFonts w:ascii="Consolas" w:hAnsi="Consolas"/>
-                              </w:rPr>
-                              <w:tab/>
-                              <w:t>// Add vertices</w:t>
-                            </w:r>
                           </w:p>
                           <w:p>
                             <w:pPr>
@@ -1116,7 +1090,6 @@
                               <w:tab/>
                             </w:r>
                             <w:proofErr w:type="spellStart"/>
-                            <w:proofErr w:type="gramStart"/>
                             <w:r>
                               <w:rPr>
                                 <w:rFonts w:ascii="Consolas" w:hAnsi="Consolas"/>
@@ -1124,7 +1097,6 @@
                               <w:t>G.addEdge</w:t>
                             </w:r>
                             <w:proofErr w:type="spellEnd"/>
-                            <w:proofErr w:type="gramEnd"/>
                             <w:r>
                               <w:rPr>
                                 <w:rFonts w:ascii="Consolas" w:hAnsi="Consolas"/>
@@ -1145,14 +1117,12 @@
                               </w:rPr>
                               <w:t xml:space="preserve">, </w:t>
                             </w:r>
-                            <w:proofErr w:type="spellStart"/>
                             <w:r>
                               <w:rPr>
                                 <w:rFonts w:ascii="Consolas" w:hAnsi="Consolas"/>
                               </w:rPr>
                               <w:t>j</w:t>
                             </w:r>
-                            <w:proofErr w:type="spellEnd"/>
                             <w:r>
                               <w:rPr>
                                 <w:rFonts w:ascii="Consolas" w:hAnsi="Consolas"/>
@@ -1180,12 +1150,14 @@
                               </w:rPr>
                               <w:t xml:space="preserve"> to </w:t>
                             </w:r>
+                            <w:proofErr w:type="gramStart"/>
                             <w:r>
                               <w:rPr>
                                 <w:rFonts w:ascii="Consolas" w:hAnsi="Consolas"/>
                               </w:rPr>
                               <w:t>j</w:t>
                             </w:r>
+                            <w:proofErr w:type="gramEnd"/>
                           </w:p>
                           <w:p>
                             <w:pPr>
@@ -2042,7 +2014,7 @@
         <w:widowControl/>
         <w:jc w:val="left"/>
         <w:rPr>
-          <w:rFonts w:ascii="Times New Roman" w:hAnsi="Times New Roman" w:cs="Times New Roman" w:hint="eastAsia"/>
+          <w:rFonts w:ascii="Times New Roman" w:hAnsi="Times New Roman" w:cs="Times New Roman"/>
           <w:kern w:val="0"/>
           <w:szCs w:val="21"/>
         </w:rPr>
@@ -2102,7 +2074,6 @@
                                 <w:rFonts w:ascii="Consolas" w:hAnsi="Consolas"/>
                               </w:rPr>
                             </w:pPr>
-                            <w:proofErr w:type="gramStart"/>
                             <w:r>
                               <w:rPr>
                                 <w:rFonts w:ascii="Consolas" w:hAnsi="Consolas"/>
@@ -2114,14 +2085,7 @@
                               <w:rPr>
                                 <w:rFonts w:ascii="Consolas" w:hAnsi="Consolas"/>
                               </w:rPr>
-                              <w:t>(</w:t>
-                            </w:r>
-                            <w:proofErr w:type="gramEnd"/>
-                            <w:r>
-                              <w:rPr>
-                                <w:rFonts w:ascii="Consolas" w:hAnsi="Consolas"/>
-                              </w:rPr>
-                              <w:t>G, u)</w:t>
+                              <w:t>(G, u)</w:t>
                             </w:r>
                           </w:p>
                           <w:p>
@@ -2138,7 +2102,6 @@
                               <w:t xml:space="preserve">    </w:t>
                             </w:r>
                             <w:proofErr w:type="spellStart"/>
-                            <w:proofErr w:type="gramStart"/>
                             <w:r>
                               <w:rPr>
                                 <w:rFonts w:ascii="Consolas" w:hAnsi="Consolas"/>
@@ -2146,7 +2109,6 @@
                               <w:t>u.visited</w:t>
                             </w:r>
                             <w:proofErr w:type="spellEnd"/>
-                            <w:proofErr w:type="gramEnd"/>
                             <w:r>
                               <w:rPr>
                                 <w:rFonts w:ascii="Consolas" w:hAnsi="Consolas"/>
@@ -2208,7 +2170,6 @@
                               <w:t xml:space="preserve">        if </w:t>
                             </w:r>
                             <w:proofErr w:type="spellStart"/>
-                            <w:proofErr w:type="gramStart"/>
                             <w:r>
                               <w:rPr>
                                 <w:rFonts w:ascii="Consolas" w:hAnsi="Consolas"/>
@@ -2216,7 +2177,6 @@
                               <w:t>v.visited</w:t>
                             </w:r>
                             <w:proofErr w:type="spellEnd"/>
-                            <w:proofErr w:type="gramEnd"/>
                             <w:r>
                               <w:rPr>
                                 <w:rFonts w:ascii="Consolas" w:hAnsi="Consolas"/>
@@ -2238,7 +2198,6 @@
                               <w:t xml:space="preserve">            DFS(</w:t>
                             </w:r>
                             <w:proofErr w:type="spellStart"/>
-                            <w:proofErr w:type="gramStart"/>
                             <w:r>
                               <w:rPr>
                                 <w:rFonts w:ascii="Consolas" w:hAnsi="Consolas"/>
@@ -2246,7 +2205,6 @@
                               <w:t>G,v</w:t>
                             </w:r>
                             <w:proofErr w:type="spellEnd"/>
-                            <w:proofErr w:type="gramEnd"/>
                             <w:r>
                               <w:rPr>
                                 <w:rFonts w:ascii="Consolas" w:hAnsi="Consolas"/>
@@ -2276,7 +2234,6 @@
                               </w:rPr>
                             </w:pPr>
                             <w:proofErr w:type="spellStart"/>
-                            <w:proofErr w:type="gramStart"/>
                             <w:r>
                               <w:rPr>
                                 <w:rFonts w:ascii="Consolas" w:hAnsi="Consolas"/>
@@ -2295,14 +2252,7 @@
                               <w:rPr>
                                 <w:rFonts w:ascii="Consolas" w:hAnsi="Consolas"/>
                               </w:rPr>
-                              <w:t xml:space="preserve"> G</w:t>
-                            </w:r>
-                            <w:proofErr w:type="gramEnd"/>
-                            <w:r>
-                              <w:rPr>
-                                <w:rFonts w:ascii="Consolas" w:hAnsi="Consolas"/>
-                              </w:rPr>
-                              <w:t xml:space="preserve">(V,E) </w:t>
+                              <w:t xml:space="preserve"> G(V,E) </w:t>
                             </w:r>
                             <w:r>
                               <w:rPr>
@@ -2351,7 +2301,6 @@
                               <w:t xml:space="preserve">        </w:t>
                             </w:r>
                             <w:proofErr w:type="spellStart"/>
-                            <w:proofErr w:type="gramStart"/>
                             <w:r>
                               <w:rPr>
                                 <w:rFonts w:ascii="Consolas" w:hAnsi="Consolas"/>
@@ -2359,7 +2308,6 @@
                               <w:t>u.visited</w:t>
                             </w:r>
                             <w:proofErr w:type="spellEnd"/>
-                            <w:proofErr w:type="gramEnd"/>
                             <w:r>
                               <w:rPr>
                                 <w:rFonts w:ascii="Consolas" w:hAnsi="Consolas"/>
@@ -2404,21 +2352,7 @@
                               <w:rPr>
                                 <w:rFonts w:ascii="Consolas" w:hAnsi="Consolas"/>
                               </w:rPr>
-                              <w:t xml:space="preserve">       </w:t>
-                            </w:r>
-                            <w:proofErr w:type="gramStart"/>
-                            <w:r>
-                              <w:rPr>
-                                <w:rFonts w:ascii="Consolas" w:hAnsi="Consolas"/>
-                              </w:rPr>
-                              <w:t>DFS(</w:t>
-                            </w:r>
-                            <w:proofErr w:type="gramEnd"/>
-                            <w:r>
-                              <w:rPr>
-                                <w:rFonts w:ascii="Consolas" w:hAnsi="Consolas"/>
-                              </w:rPr>
-                              <w:t>G, u)</w:t>
+                              <w:t xml:space="preserve">       DFS(G, u)</w:t>
                             </w:r>
                           </w:p>
                           <w:p>
@@ -2814,7 +2748,7 @@
         <w:widowControl/>
         <w:jc w:val="left"/>
         <w:rPr>
-          <w:rFonts w:ascii="Times New Roman" w:hAnsi="Times New Roman" w:cs="Times New Roman" w:hint="eastAsia"/>
+          <w:rFonts w:ascii="Times New Roman" w:hAnsi="Times New Roman" w:cs="Times New Roman"/>
           <w:kern w:val="0"/>
           <w:szCs w:val="21"/>
         </w:rPr>
@@ -2962,25 +2896,7 @@
           <w:szCs w:val="21"/>
         </w:rPr>
         <w:tab/>
-        <w:t xml:space="preserve">Initialize empty graph: </w:t>
-      </w:r>
-      <w:proofErr w:type="gramStart"/>
-      <w:r>
-        <w:rPr>
-          <w:rFonts w:ascii="Times New Roman" w:hAnsi="Times New Roman" w:cs="Times New Roman"/>
-          <w:kern w:val="0"/>
-          <w:szCs w:val="21"/>
-        </w:rPr>
-        <w:t>O(</w:t>
-      </w:r>
-      <w:proofErr w:type="gramEnd"/>
-      <w:r>
-        <w:rPr>
-          <w:rFonts w:ascii="Times New Roman" w:hAnsi="Times New Roman" w:cs="Times New Roman"/>
-          <w:kern w:val="0"/>
-          <w:szCs w:val="21"/>
-        </w:rPr>
-        <w:t>1)</w:t>
+        <w:t>Initialize empty graph: O(1)</w:t>
       </w:r>
     </w:p>
     <w:p>
@@ -3263,6 +3179,7 @@
           <w:kern w:val="0"/>
           <w:szCs w:val="21"/>
         </w:rPr>
+        <w:lastRenderedPageBreak/>
         <w:t xml:space="preserve">Intuition: </w:t>
       </w:r>
       <w:r>
@@ -3400,8 +3317,6 @@
           <w:szCs w:val="21"/>
         </w:rPr>
       </w:pPr>
-      <w:bookmarkStart w:id="0" w:name="_GoBack"/>
-      <w:bookmarkEnd w:id="0"/>
       <w:r>
         <w:rPr>
           <w:rFonts w:ascii="Times New Roman" w:hAnsi="Times New Roman" w:cs="Times New Roman" w:hint="eastAsia"/>
@@ -3457,27 +3372,33 @@
                               </w:rPr>
                             </w:pPr>
                             <w:proofErr w:type="spellStart"/>
+                            <w:r>
+                              <w:rPr>
+                                <w:rFonts w:ascii="Consolas" w:hAnsi="Consolas"/>
+                                <w:b/>
+                              </w:rPr>
+                              <w:t>GetNRows</w:t>
+                            </w:r>
+                            <w:proofErr w:type="spellEnd"/>
+                            <w:r>
+                              <w:rPr>
+                                <w:rFonts w:ascii="Consolas" w:hAnsi="Consolas"/>
+                              </w:rPr>
+                              <w:t>(n, Hates[</w:t>
+                            </w:r>
                             <w:proofErr w:type="gramStart"/>
                             <w:r>
                               <w:rPr>
                                 <w:rFonts w:ascii="Consolas" w:hAnsi="Consolas"/>
-                                <w:b/>
-                              </w:rPr>
-                              <w:t>GetNRows</w:t>
-                            </w:r>
-                            <w:proofErr w:type="spellEnd"/>
-                            <w:r>
-                              <w:rPr>
-                                <w:rFonts w:ascii="Consolas" w:hAnsi="Consolas"/>
-                              </w:rPr>
-                              <w:t>(</w:t>
+                              </w:rPr>
+                              <w:t>1,…</w:t>
                             </w:r>
                             <w:proofErr w:type="gramEnd"/>
                             <w:r>
                               <w:rPr>
                                 <w:rFonts w:ascii="Consolas" w:hAnsi="Consolas"/>
                               </w:rPr>
-                              <w:t>n, Hates[1,…,m]):</w:t>
+                              <w:t>,m]):</w:t>
                             </w:r>
                           </w:p>
                           <w:p>
@@ -3496,21 +3417,7 @@
                               <w:rPr>
                                 <w:rFonts w:ascii="Consolas" w:hAnsi="Consolas"/>
                               </w:rPr>
-                              <w:t xml:space="preserve">G = </w:t>
-                            </w:r>
-                            <w:proofErr w:type="gramStart"/>
-                            <w:r>
-                              <w:rPr>
-                                <w:rFonts w:ascii="Consolas" w:hAnsi="Consolas"/>
-                              </w:rPr>
-                              <w:t>Graph(</w:t>
-                            </w:r>
-                            <w:proofErr w:type="gramEnd"/>
-                            <w:r>
-                              <w:rPr>
-                                <w:rFonts w:ascii="Consolas" w:hAnsi="Consolas"/>
-                              </w:rPr>
-                              <w:t>)</w:t>
+                              <w:t>G = Graph()</w:t>
                             </w:r>
                           </w:p>
                           <w:p>
@@ -3590,7 +3497,21 @@
                               <w:rPr>
                                 <w:rFonts w:ascii="Consolas" w:hAnsi="Consolas"/>
                               </w:rPr>
-                              <w:t xml:space="preserve"> 1 to n:</w:t>
+                              <w:t xml:space="preserve"> 1 </w:t>
+                            </w:r>
+                            <w:proofErr w:type="spellStart"/>
+                            <w:r>
+                              <w:rPr>
+                                <w:rFonts w:ascii="Consolas" w:hAnsi="Consolas"/>
+                              </w:rPr>
+                              <w:t>to n</w:t>
+                            </w:r>
+                            <w:proofErr w:type="spellEnd"/>
+                            <w:r>
+                              <w:rPr>
+                                <w:rFonts w:ascii="Consolas" w:hAnsi="Consolas"/>
+                              </w:rPr>
+                              <w:t>:</w:t>
                             </w:r>
                           </w:p>
                           <w:p>
@@ -3612,48 +3533,54 @@
                               <w:tab/>
                             </w:r>
                             <w:proofErr w:type="spellStart"/>
+                            <w:r>
+                              <w:rPr>
+                                <w:rFonts w:ascii="Consolas" w:hAnsi="Consolas"/>
+                              </w:rPr>
+                              <w:t>G.addVertex</w:t>
+                            </w:r>
+                            <w:proofErr w:type="spellEnd"/>
+                            <w:r>
+                              <w:rPr>
+                                <w:rFonts w:ascii="Consolas" w:hAnsi="Consolas"/>
+                              </w:rPr>
+                              <w:t>(</w:t>
+                            </w:r>
+                            <w:proofErr w:type="spellStart"/>
+                            <w:r>
+                              <w:rPr>
+                                <w:rFonts w:ascii="Consolas" w:hAnsi="Consolas"/>
+                              </w:rPr>
+                              <w:t>i</w:t>
+                            </w:r>
+                            <w:proofErr w:type="spellEnd"/>
+                            <w:r>
+                              <w:rPr>
+                                <w:rFonts w:ascii="Consolas" w:hAnsi="Consolas"/>
+                              </w:rPr>
+                              <w:t>)</w:t>
+                            </w:r>
+                            <w:r>
+                              <w:rPr>
+                                <w:rFonts w:ascii="Consolas" w:hAnsi="Consolas"/>
+                              </w:rPr>
+                              <w:tab/>
+                            </w:r>
+                            <w:r>
+                              <w:rPr>
+                                <w:rFonts w:ascii="Consolas" w:hAnsi="Consolas"/>
+                              </w:rPr>
+                              <w:tab/>
+                              <w:t xml:space="preserve">// Add </w:t>
+                            </w:r>
                             <w:proofErr w:type="gramStart"/>
                             <w:r>
                               <w:rPr>
                                 <w:rFonts w:ascii="Consolas" w:hAnsi="Consolas"/>
                               </w:rPr>
-                              <w:t>G.addVertex</w:t>
-                            </w:r>
-                            <w:proofErr w:type="spellEnd"/>
+                              <w:t>vertices</w:t>
+                            </w:r>
                             <w:proofErr w:type="gramEnd"/>
-                            <w:r>
-                              <w:rPr>
-                                <w:rFonts w:ascii="Consolas" w:hAnsi="Consolas"/>
-                              </w:rPr>
-                              <w:t>(</w:t>
-                            </w:r>
-                            <w:proofErr w:type="spellStart"/>
-                            <w:r>
-                              <w:rPr>
-                                <w:rFonts w:ascii="Consolas" w:hAnsi="Consolas"/>
-                              </w:rPr>
-                              <w:t>i</w:t>
-                            </w:r>
-                            <w:proofErr w:type="spellEnd"/>
-                            <w:r>
-                              <w:rPr>
-                                <w:rFonts w:ascii="Consolas" w:hAnsi="Consolas"/>
-                              </w:rPr>
-                              <w:t>)</w:t>
-                            </w:r>
-                            <w:r>
-                              <w:rPr>
-                                <w:rFonts w:ascii="Consolas" w:hAnsi="Consolas"/>
-                              </w:rPr>
-                              <w:tab/>
-                            </w:r>
-                            <w:r>
-                              <w:rPr>
-                                <w:rFonts w:ascii="Consolas" w:hAnsi="Consolas"/>
-                              </w:rPr>
-                              <w:tab/>
-                              <w:t>// Add vertices</w:t>
-                            </w:r>
                           </w:p>
                           <w:p>
                             <w:pPr>
@@ -3755,7 +3682,6 @@
                               <w:tab/>
                             </w:r>
                             <w:proofErr w:type="spellStart"/>
-                            <w:proofErr w:type="gramStart"/>
                             <w:r>
                               <w:rPr>
                                 <w:rFonts w:ascii="Consolas" w:hAnsi="Consolas"/>
@@ -3763,7 +3689,6 @@
                               <w:t>G.addEdge</w:t>
                             </w:r>
                             <w:proofErr w:type="spellEnd"/>
-                            <w:proofErr w:type="gramEnd"/>
                             <w:r>
                               <w:rPr>
                                 <w:rFonts w:ascii="Consolas" w:hAnsi="Consolas"/>
@@ -3817,12 +3742,14 @@
                               </w:rPr>
                               <w:t xml:space="preserve"> to </w:t>
                             </w:r>
+                            <w:proofErr w:type="gramStart"/>
                             <w:r>
                               <w:rPr>
                                 <w:rFonts w:ascii="Consolas" w:hAnsi="Consolas"/>
                               </w:rPr>
                               <w:t>j</w:t>
                             </w:r>
+                            <w:proofErr w:type="gramEnd"/>
                           </w:p>
                           <w:p>
                             <w:pPr>
@@ -3862,47 +3789,47 @@
                               </w:rPr>
                               <w:t>j</w:t>
                             </w:r>
+                            <w:r>
+                              <w:rPr>
+                                <w:rFonts w:ascii="Consolas" w:hAnsi="Consolas"/>
+                              </w:rPr>
+                              <w:t>].add(</w:t>
+                            </w:r>
+                            <w:proofErr w:type="spellStart"/>
+                            <w:r>
+                              <w:rPr>
+                                <w:rFonts w:ascii="Consolas" w:hAnsi="Consolas"/>
+                              </w:rPr>
+                              <w:t>i</w:t>
+                            </w:r>
+                            <w:proofErr w:type="spellEnd"/>
+                            <w:r>
+                              <w:rPr>
+                                <w:rFonts w:ascii="Consolas" w:hAnsi="Consolas"/>
+                              </w:rPr>
+                              <w:t>)</w:t>
+                            </w:r>
+                            <w:r>
+                              <w:rPr>
+                                <w:rFonts w:ascii="Consolas" w:hAnsi="Consolas"/>
+                              </w:rPr>
+                              <w:tab/>
+                            </w:r>
+                            <w:r>
+                              <w:rPr>
+                                <w:rFonts w:ascii="Consolas" w:hAnsi="Consolas"/>
+                              </w:rPr>
+                              <w:tab/>
+                              <w:t xml:space="preserve">// mark j as one of i's </w:t>
+                            </w:r>
                             <w:proofErr w:type="gramStart"/>
                             <w:r>
                               <w:rPr>
                                 <w:rFonts w:ascii="Consolas" w:hAnsi="Consolas"/>
                               </w:rPr>
-                              <w:t>].add</w:t>
+                              <w:t>parents</w:t>
                             </w:r>
                             <w:proofErr w:type="gramEnd"/>
-                            <w:r>
-                              <w:rPr>
-                                <w:rFonts w:ascii="Consolas" w:hAnsi="Consolas"/>
-                              </w:rPr>
-                              <w:t>(</w:t>
-                            </w:r>
-                            <w:proofErr w:type="spellStart"/>
-                            <w:r>
-                              <w:rPr>
-                                <w:rFonts w:ascii="Consolas" w:hAnsi="Consolas"/>
-                              </w:rPr>
-                              <w:t>i</w:t>
-                            </w:r>
-                            <w:proofErr w:type="spellEnd"/>
-                            <w:r>
-                              <w:rPr>
-                                <w:rFonts w:ascii="Consolas" w:hAnsi="Consolas"/>
-                              </w:rPr>
-                              <w:t>)</w:t>
-                            </w:r>
-                            <w:r>
-                              <w:rPr>
-                                <w:rFonts w:ascii="Consolas" w:hAnsi="Consolas"/>
-                              </w:rPr>
-                              <w:tab/>
-                            </w:r>
-                            <w:r>
-                              <w:rPr>
-                                <w:rFonts w:ascii="Consolas" w:hAnsi="Consolas"/>
-                              </w:rPr>
-                              <w:tab/>
-                              <w:t>// mark j as one of i's parents</w:t>
-                            </w:r>
                           </w:p>
                           <w:p>
                             <w:pPr>
@@ -3975,7 +3902,7 @@
                           <w:p>
                             <w:pPr>
                               <w:rPr>
-                                <w:rFonts w:ascii="Consolas" w:hAnsi="Consolas" w:hint="eastAsia"/>
+                                <w:rFonts w:ascii="Consolas" w:hAnsi="Consolas"/>
                               </w:rPr>
                             </w:pPr>
                           </w:p>
@@ -4024,7 +3951,7 @@
                           <w:p>
                             <w:pPr>
                               <w:rPr>
-                                <w:rFonts w:ascii="Consolas" w:hAnsi="Consolas" w:hint="eastAsia"/>
+                                <w:rFonts w:ascii="Consolas" w:hAnsi="Consolas"/>
                               </w:rPr>
                             </w:pPr>
                             <w:r>
@@ -4037,21 +3964,7 @@
                               <w:rPr>
                                 <w:rFonts w:ascii="Consolas" w:hAnsi="Consolas"/>
                               </w:rPr>
-                              <w:t>T = Table(</w:t>
-                            </w:r>
-                            <w:proofErr w:type="gramStart"/>
-                            <w:r>
-                              <w:rPr>
-                                <w:rFonts w:ascii="Consolas" w:hAnsi="Consolas"/>
-                              </w:rPr>
-                              <w:t>1,n</w:t>
-                            </w:r>
-                            <w:proofErr w:type="gramEnd"/>
-                            <w:r>
-                              <w:rPr>
-                                <w:rFonts w:ascii="Consolas" w:hAnsi="Consolas"/>
-                              </w:rPr>
-                              <w:t>)</w:t>
+                              <w:t>T = Table(1,n)</w:t>
                             </w:r>
                             <w:r>
                               <w:rPr>
@@ -4104,7 +4017,21 @@
                               <w:rPr>
                                 <w:rFonts w:ascii="Consolas" w:hAnsi="Consolas"/>
                               </w:rPr>
-                              <w:t xml:space="preserve"> 1 to n:</w:t>
+                              <w:t xml:space="preserve"> 1 </w:t>
+                            </w:r>
+                            <w:proofErr w:type="spellStart"/>
+                            <w:r>
+                              <w:rPr>
+                                <w:rFonts w:ascii="Consolas" w:hAnsi="Consolas"/>
+                              </w:rPr>
+                              <w:t>to n</w:t>
+                            </w:r>
+                            <w:proofErr w:type="spellEnd"/>
+                            <w:r>
+                              <w:rPr>
+                                <w:rFonts w:ascii="Consolas" w:hAnsi="Consolas"/>
+                              </w:rPr>
+                              <w:t>:</w:t>
                             </w:r>
                           </w:p>
                           <w:p>
@@ -5400,7 +5327,7 @@
 </file>
 
 <file path=word/endnotes.xml><?xml version="1.0" encoding="utf-8"?>
-<w:endnotes xmlns:wpc="http://schemas.microsoft.com/office/word/2010/wordprocessingCanvas" xmlns:cx="http://schemas.microsoft.com/office/drawing/2014/chartex" xmlns:cx1="http://schemas.microsoft.com/office/drawing/2015/9/8/chartex" xmlns:cx2="http://schemas.microsoft.com/office/drawing/2015/10/21/chartex" xmlns:cx3="http://schemas.microsoft.com/office/drawing/2016/5/9/chartex" xmlns:cx4="http://schemas.microsoft.com/office/drawing/2016/5/10/chartex" xmlns:cx5="http://schemas.microsoft.com/office/drawing/2016/5/11/chartex" xmlns:cx6="http://schemas.microsoft.com/office/drawing/2016/5/12/chartex" xmlns:cx7="http://schemas.microsoft.com/office/drawing/2016/5/13/chartex" xmlns:cx8="http://schemas.microsoft.com/office/drawing/2016/5/14/chartex" xmlns:mc="http://schemas.openxmlformats.org/markup-compatibility/2006" xmlns:aink="http://schemas.microsoft.com/office/drawing/2016/ink" xmlns:am3d="http://schemas.microsoft.com/office/drawing/2017/model3d" xmlns:o="urn:schemas-microsoft-com:office:office" xmlns:r="http://schemas.openxmlformats.org/officeDocument/2006/relationships" xmlns:m="http://schemas.openxmlformats.org/officeDocument/2006/math" xmlns:v="urn:schemas-microsoft-com:vml" xmlns:wp14="http://schemas.microsoft.com/office/word/2010/wordprocessingDrawing" xmlns:wp="http://schemas.openxmlformats.org/drawingml/2006/wordprocessingDrawing" xmlns:w10="urn:schemas-microsoft-com:office:word" xmlns:w="http://schemas.openxmlformats.org/wordprocessingml/2006/main" xmlns:w14="http://schemas.microsoft.com/office/word/2010/wordml" xmlns:w15="http://schemas.microsoft.com/office/word/2012/wordml" xmlns:w16cid="http://schemas.microsoft.com/office/word/2016/wordml/cid" xmlns:w16se="http://schemas.microsoft.com/office/word/2015/wordml/symex" xmlns:wpg="http://schemas.microsoft.com/office/word/2010/wordprocessingGroup" xmlns:wpi="http://schemas.microsoft.com/office/word/2010/wordprocessingInk" xmlns:wne="http://schemas.microsoft.com/office/word/2006/wordml" xmlns:wps="http://schemas.microsoft.com/office/word/2010/wordprocessingShape" mc:Ignorable="w14 w15 w16se w16cid wp14">
+<w:endnotes xmlns:wpc="http://schemas.microsoft.com/office/word/2010/wordprocessingCanvas" xmlns:cx="http://schemas.microsoft.com/office/drawing/2014/chartex" xmlns:cx1="http://schemas.microsoft.com/office/drawing/2015/9/8/chartex" xmlns:cx2="http://schemas.microsoft.com/office/drawing/2015/10/21/chartex" xmlns:cx3="http://schemas.microsoft.com/office/drawing/2016/5/9/chartex" xmlns:cx4="http://schemas.microsoft.com/office/drawing/2016/5/10/chartex" xmlns:cx5="http://schemas.microsoft.com/office/drawing/2016/5/11/chartex" xmlns:cx6="http://schemas.microsoft.com/office/drawing/2016/5/12/chartex" xmlns:cx7="http://schemas.microsoft.com/office/drawing/2016/5/13/chartex" xmlns:cx8="http://schemas.microsoft.com/office/drawing/2016/5/14/chartex" xmlns:mc="http://schemas.openxmlformats.org/markup-compatibility/2006" xmlns:aink="http://schemas.microsoft.com/office/drawing/2016/ink" xmlns:am3d="http://schemas.microsoft.com/office/drawing/2017/model3d" xmlns:o="urn:schemas-microsoft-com:office:office" xmlns:oel="http://schemas.microsoft.com/office/2019/extlst" xmlns:r="http://schemas.openxmlformats.org/officeDocument/2006/relationships" xmlns:m="http://schemas.openxmlformats.org/officeDocument/2006/math" xmlns:v="urn:schemas-microsoft-com:vml" xmlns:wp14="http://schemas.microsoft.com/office/word/2010/wordprocessingDrawing" xmlns:wp="http://schemas.openxmlformats.org/drawingml/2006/wordprocessingDrawing" xmlns:w10="urn:schemas-microsoft-com:office:word" xmlns:w="http://schemas.openxmlformats.org/wordprocessingml/2006/main" xmlns:w14="http://schemas.microsoft.com/office/word/2010/wordml" xmlns:w15="http://schemas.microsoft.com/office/word/2012/wordml" xmlns:w16cex="http://schemas.microsoft.com/office/word/2018/wordml/cex" xmlns:w16cid="http://schemas.microsoft.com/office/word/2016/wordml/cid" xmlns:w16="http://schemas.microsoft.com/office/word/2018/wordml" xmlns:w16sdtdh="http://schemas.microsoft.com/office/word/2020/wordml/sdtdatahash" xmlns:w16se="http://schemas.microsoft.com/office/word/2015/wordml/symex" xmlns:wpg="http://schemas.microsoft.com/office/word/2010/wordprocessingGroup" xmlns:wpi="http://schemas.microsoft.com/office/word/2010/wordprocessingInk" xmlns:wne="http://schemas.microsoft.com/office/word/2006/wordml" xmlns:wps="http://schemas.microsoft.com/office/word/2010/wordprocessingShape" mc:Ignorable="w14 w15 w16se w16cid w16 w16cex w16sdtdh wp14">
   <w:endnote w:type="separator" w:id="-1">
     <w:p>
       <w:r>
@@ -5419,7 +5346,7 @@
 </file>
 
 <file path=word/footnotes.xml><?xml version="1.0" encoding="utf-8"?>
-<w:footnotes xmlns:wpc="http://schemas.microsoft.com/office/word/2010/wordprocessingCanvas" xmlns:cx="http://schemas.microsoft.com/office/drawing/2014/chartex" xmlns:cx1="http://schemas.microsoft.com/office/drawing/2015/9/8/chartex" xmlns:cx2="http://schemas.microsoft.com/office/drawing/2015/10/21/chartex" xmlns:cx3="http://schemas.microsoft.com/office/drawing/2016/5/9/chartex" xmlns:cx4="http://schemas.microsoft.com/office/drawing/2016/5/10/chartex" xmlns:cx5="http://schemas.microsoft.com/office/drawing/2016/5/11/chartex" xmlns:cx6="http://schemas.microsoft.com/office/drawing/2016/5/12/chartex" xmlns:cx7="http://schemas.microsoft.com/office/drawing/2016/5/13/chartex" xmlns:cx8="http://schemas.microsoft.com/office/drawing/2016/5/14/chartex" xmlns:mc="http://schemas.openxmlformats.org/markup-compatibility/2006" xmlns:aink="http://schemas.microsoft.com/office/drawing/2016/ink" xmlns:am3d="http://schemas.microsoft.com/office/drawing/2017/model3d" xmlns:o="urn:schemas-microsoft-com:office:office" xmlns:r="http://schemas.openxmlformats.org/officeDocument/2006/relationships" xmlns:m="http://schemas.openxmlformats.org/officeDocument/2006/math" xmlns:v="urn:schemas-microsoft-com:vml" xmlns:wp14="http://schemas.microsoft.com/office/word/2010/wordprocessingDrawing" xmlns:wp="http://schemas.openxmlformats.org/drawingml/2006/wordprocessingDrawing" xmlns:w10="urn:schemas-microsoft-com:office:word" xmlns:w="http://schemas.openxmlformats.org/wordprocessingml/2006/main" xmlns:w14="http://schemas.microsoft.com/office/word/2010/wordml" xmlns:w15="http://schemas.microsoft.com/office/word/2012/wordml" xmlns:w16cid="http://schemas.microsoft.com/office/word/2016/wordml/cid" xmlns:w16se="http://schemas.microsoft.com/office/word/2015/wordml/symex" xmlns:wpg="http://schemas.microsoft.com/office/word/2010/wordprocessingGroup" xmlns:wpi="http://schemas.microsoft.com/office/word/2010/wordprocessingInk" xmlns:wne="http://schemas.microsoft.com/office/word/2006/wordml" xmlns:wps="http://schemas.microsoft.com/office/word/2010/wordprocessingShape" mc:Ignorable="w14 w15 w16se w16cid wp14">
+<w:footnotes xmlns:wpc="http://schemas.microsoft.com/office/word/2010/wordprocessingCanvas" xmlns:cx="http://schemas.microsoft.com/office/drawing/2014/chartex" xmlns:cx1="http://schemas.microsoft.com/office/drawing/2015/9/8/chartex" xmlns:cx2="http://schemas.microsoft.com/office/drawing/2015/10/21/chartex" xmlns:cx3="http://schemas.microsoft.com/office/drawing/2016/5/9/chartex" xmlns:cx4="http://schemas.microsoft.com/office/drawing/2016/5/10/chartex" xmlns:cx5="http://schemas.microsoft.com/office/drawing/2016/5/11/chartex" xmlns:cx6="http://schemas.microsoft.com/office/drawing/2016/5/12/chartex" xmlns:cx7="http://schemas.microsoft.com/office/drawing/2016/5/13/chartex" xmlns:cx8="http://schemas.microsoft.com/office/drawing/2016/5/14/chartex" xmlns:mc="http://schemas.openxmlformats.org/markup-compatibility/2006" xmlns:aink="http://schemas.microsoft.com/office/drawing/2016/ink" xmlns:am3d="http://schemas.microsoft.com/office/drawing/2017/model3d" xmlns:o="urn:schemas-microsoft-com:office:office" xmlns:oel="http://schemas.microsoft.com/office/2019/extlst" xmlns:r="http://schemas.openxmlformats.org/officeDocument/2006/relationships" xmlns:m="http://schemas.openxmlformats.org/officeDocument/2006/math" xmlns:v="urn:schemas-microsoft-com:vml" xmlns:wp14="http://schemas.microsoft.com/office/word/2010/wordprocessingDrawing" xmlns:wp="http://schemas.openxmlformats.org/drawingml/2006/wordprocessingDrawing" xmlns:w10="urn:schemas-microsoft-com:office:word" xmlns:w="http://schemas.openxmlformats.org/wordprocessingml/2006/main" xmlns:w14="http://schemas.microsoft.com/office/word/2010/wordml" xmlns:w15="http://schemas.microsoft.com/office/word/2012/wordml" xmlns:w16cex="http://schemas.microsoft.com/office/word/2018/wordml/cex" xmlns:w16cid="http://schemas.microsoft.com/office/word/2016/wordml/cid" xmlns:w16="http://schemas.microsoft.com/office/word/2018/wordml" xmlns:w16sdtdh="http://schemas.microsoft.com/office/word/2020/wordml/sdtdatahash" xmlns:w16se="http://schemas.microsoft.com/office/word/2015/wordml/symex" xmlns:wpg="http://schemas.microsoft.com/office/word/2010/wordprocessingGroup" xmlns:wpi="http://schemas.microsoft.com/office/word/2010/wordprocessingInk" xmlns:wne="http://schemas.microsoft.com/office/word/2006/wordml" xmlns:wps="http://schemas.microsoft.com/office/word/2010/wordprocessingShape" mc:Ignorable="w14 w15 w16se w16cid w16 w16cex w16sdtdh wp14">
   <w:footnote w:type="separator" w:id="-1">
     <w:p>
       <w:r>
@@ -5438,7 +5365,7 @@
 </file>
 
 <file path=word/header1.xml><?xml version="1.0" encoding="utf-8"?>
-<w:hdr xmlns:wpc="http://schemas.microsoft.com/office/word/2010/wordprocessingCanvas" xmlns:cx="http://schemas.microsoft.com/office/drawing/2014/chartex" xmlns:cx1="http://schemas.microsoft.com/office/drawing/2015/9/8/chartex" xmlns:cx2="http://schemas.microsoft.com/office/drawing/2015/10/21/chartex" xmlns:cx3="http://schemas.microsoft.com/office/drawing/2016/5/9/chartex" xmlns:cx4="http://schemas.microsoft.com/office/drawing/2016/5/10/chartex" xmlns:cx5="http://schemas.microsoft.com/office/drawing/2016/5/11/chartex" xmlns:cx6="http://schemas.microsoft.com/office/drawing/2016/5/12/chartex" xmlns:cx7="http://schemas.microsoft.com/office/drawing/2016/5/13/chartex" xmlns:cx8="http://schemas.microsoft.com/office/drawing/2016/5/14/chartex" xmlns:mc="http://schemas.openxmlformats.org/markup-compatibility/2006" xmlns:aink="http://schemas.microsoft.com/office/drawing/2016/ink" xmlns:am3d="http://schemas.microsoft.com/office/drawing/2017/model3d" xmlns:o="urn:schemas-microsoft-com:office:office" xmlns:r="http://schemas.openxmlformats.org/officeDocument/2006/relationships" xmlns:m="http://schemas.openxmlformats.org/officeDocument/2006/math" xmlns:v="urn:schemas-microsoft-com:vml" xmlns:wp14="http://schemas.microsoft.com/office/word/2010/wordprocessingDrawing" xmlns:wp="http://schemas.openxmlformats.org/drawingml/2006/wordprocessingDrawing" xmlns:w10="urn:schemas-microsoft-com:office:word" xmlns:w="http://schemas.openxmlformats.org/wordprocessingml/2006/main" xmlns:w14="http://schemas.microsoft.com/office/word/2010/wordml" xmlns:w15="http://schemas.microsoft.com/office/word/2012/wordml" xmlns:w16cid="http://schemas.microsoft.com/office/word/2016/wordml/cid" xmlns:w16se="http://schemas.microsoft.com/office/word/2015/wordml/symex" xmlns:wpg="http://schemas.microsoft.com/office/word/2010/wordprocessingGroup" xmlns:wpi="http://schemas.microsoft.com/office/word/2010/wordprocessingInk" xmlns:wne="http://schemas.microsoft.com/office/word/2006/wordml" xmlns:wps="http://schemas.microsoft.com/office/word/2010/wordprocessingShape" mc:Ignorable="w14 w15 w16se w16cid wp14">
+<w:hdr xmlns:wpc="http://schemas.microsoft.com/office/word/2010/wordprocessingCanvas" xmlns:cx="http://schemas.microsoft.com/office/drawing/2014/chartex" xmlns:cx1="http://schemas.microsoft.com/office/drawing/2015/9/8/chartex" xmlns:cx2="http://schemas.microsoft.com/office/drawing/2015/10/21/chartex" xmlns:cx3="http://schemas.microsoft.com/office/drawing/2016/5/9/chartex" xmlns:cx4="http://schemas.microsoft.com/office/drawing/2016/5/10/chartex" xmlns:cx5="http://schemas.microsoft.com/office/drawing/2016/5/11/chartex" xmlns:cx6="http://schemas.microsoft.com/office/drawing/2016/5/12/chartex" xmlns:cx7="http://schemas.microsoft.com/office/drawing/2016/5/13/chartex" xmlns:cx8="http://schemas.microsoft.com/office/drawing/2016/5/14/chartex" xmlns:mc="http://schemas.openxmlformats.org/markup-compatibility/2006" xmlns:aink="http://schemas.microsoft.com/office/drawing/2016/ink" xmlns:am3d="http://schemas.microsoft.com/office/drawing/2017/model3d" xmlns:o="urn:schemas-microsoft-com:office:office" xmlns:oel="http://schemas.microsoft.com/office/2019/extlst" xmlns:r="http://schemas.openxmlformats.org/officeDocument/2006/relationships" xmlns:m="http://schemas.openxmlformats.org/officeDocument/2006/math" xmlns:v="urn:schemas-microsoft-com:vml" xmlns:wp14="http://schemas.microsoft.com/office/word/2010/wordprocessingDrawing" xmlns:wp="http://schemas.openxmlformats.org/drawingml/2006/wordprocessingDrawing" xmlns:w10="urn:schemas-microsoft-com:office:word" xmlns:w="http://schemas.openxmlformats.org/wordprocessingml/2006/main" xmlns:w14="http://schemas.microsoft.com/office/word/2010/wordml" xmlns:w15="http://schemas.microsoft.com/office/word/2012/wordml" xmlns:w16cex="http://schemas.microsoft.com/office/word/2018/wordml/cex" xmlns:w16cid="http://schemas.microsoft.com/office/word/2016/wordml/cid" xmlns:w16="http://schemas.microsoft.com/office/word/2018/wordml" xmlns:w16sdtdh="http://schemas.microsoft.com/office/word/2020/wordml/sdtdatahash" xmlns:w16se="http://schemas.microsoft.com/office/word/2015/wordml/symex" xmlns:wpg="http://schemas.microsoft.com/office/word/2010/wordprocessingGroup" xmlns:wpi="http://schemas.microsoft.com/office/word/2010/wordprocessingInk" xmlns:wne="http://schemas.microsoft.com/office/word/2006/wordml" xmlns:wps="http://schemas.microsoft.com/office/word/2010/wordprocessingShape" mc:Ignorable="w14 w15 w16se w16cid w16 w16cex w16sdtdh wp14">
   <w:p>
     <w:pPr>
       <w:pStyle w:val="a3"/>
@@ -5566,7 +5493,7 @@
 </file>
 
 <file path=word/numbering.xml><?xml version="1.0" encoding="utf-8"?>
-<w:numbering xmlns:wpc="http://schemas.microsoft.com/office/word/2010/wordprocessingCanvas" xmlns:cx="http://schemas.microsoft.com/office/drawing/2014/chartex" xmlns:cx1="http://schemas.microsoft.com/office/drawing/2015/9/8/chartex" xmlns:cx2="http://schemas.microsoft.com/office/drawing/2015/10/21/chartex" xmlns:cx3="http://schemas.microsoft.com/office/drawing/2016/5/9/chartex" xmlns:cx4="http://schemas.microsoft.com/office/drawing/2016/5/10/chartex" xmlns:cx5="http://schemas.microsoft.com/office/drawing/2016/5/11/chartex" xmlns:cx6="http://schemas.microsoft.com/office/drawing/2016/5/12/chartex" xmlns:cx7="http://schemas.microsoft.com/office/drawing/2016/5/13/chartex" xmlns:cx8="http://schemas.microsoft.com/office/drawing/2016/5/14/chartex" xmlns:mc="http://schemas.openxmlformats.org/markup-compatibility/2006" xmlns:aink="http://schemas.microsoft.com/office/drawing/2016/ink" xmlns:am3d="http://schemas.microsoft.com/office/drawing/2017/model3d" xmlns:o="urn:schemas-microsoft-com:office:office" xmlns:r="http://schemas.openxmlformats.org/officeDocument/2006/relationships" xmlns:m="http://schemas.openxmlformats.org/officeDocument/2006/math" xmlns:v="urn:schemas-microsoft-com:vml" xmlns:wp14="http://schemas.microsoft.com/office/word/2010/wordprocessingDrawing" xmlns:wp="http://schemas.openxmlformats.org/drawingml/2006/wordprocessingDrawing" xmlns:w10="urn:schemas-microsoft-com:office:word" xmlns:w="http://schemas.openxmlformats.org/wordprocessingml/2006/main" xmlns:w14="http://schemas.microsoft.com/office/word/2010/wordml" xmlns:w15="http://schemas.microsoft.com/office/word/2012/wordml" xmlns:w16cid="http://schemas.microsoft.com/office/word/2016/wordml/cid" xmlns:w16se="http://schemas.microsoft.com/office/word/2015/wordml/symex" xmlns:wpg="http://schemas.microsoft.com/office/word/2010/wordprocessingGroup" xmlns:wpi="http://schemas.microsoft.com/office/word/2010/wordprocessingInk" xmlns:wne="http://schemas.microsoft.com/office/word/2006/wordml" xmlns:wps="http://schemas.microsoft.com/office/word/2010/wordprocessingShape" mc:Ignorable="w14 w15 w16se w16cid wp14">
+<w:numbering xmlns:wpc="http://schemas.microsoft.com/office/word/2010/wordprocessingCanvas" xmlns:cx="http://schemas.microsoft.com/office/drawing/2014/chartex" xmlns:cx1="http://schemas.microsoft.com/office/drawing/2015/9/8/chartex" xmlns:cx2="http://schemas.microsoft.com/office/drawing/2015/10/21/chartex" xmlns:cx3="http://schemas.microsoft.com/office/drawing/2016/5/9/chartex" xmlns:cx4="http://schemas.microsoft.com/office/drawing/2016/5/10/chartex" xmlns:cx5="http://schemas.microsoft.com/office/drawing/2016/5/11/chartex" xmlns:cx6="http://schemas.microsoft.com/office/drawing/2016/5/12/chartex" xmlns:cx7="http://schemas.microsoft.com/office/drawing/2016/5/13/chartex" xmlns:cx8="http://schemas.microsoft.com/office/drawing/2016/5/14/chartex" xmlns:mc="http://schemas.openxmlformats.org/markup-compatibility/2006" xmlns:aink="http://schemas.microsoft.com/office/drawing/2016/ink" xmlns:am3d="http://schemas.microsoft.com/office/drawing/2017/model3d" xmlns:o="urn:schemas-microsoft-com:office:office" xmlns:oel="http://schemas.microsoft.com/office/2019/extlst" xmlns:r="http://schemas.openxmlformats.org/officeDocument/2006/relationships" xmlns:m="http://schemas.openxmlformats.org/officeDocument/2006/math" xmlns:v="urn:schemas-microsoft-com:vml" xmlns:wp14="http://schemas.microsoft.com/office/word/2010/wordprocessingDrawing" xmlns:wp="http://schemas.openxmlformats.org/drawingml/2006/wordprocessingDrawing" xmlns:w10="urn:schemas-microsoft-com:office:word" xmlns:w="http://schemas.openxmlformats.org/wordprocessingml/2006/main" xmlns:w14="http://schemas.microsoft.com/office/word/2010/wordml" xmlns:w15="http://schemas.microsoft.com/office/word/2012/wordml" xmlns:w16cex="http://schemas.microsoft.com/office/word/2018/wordml/cex" xmlns:w16cid="http://schemas.microsoft.com/office/word/2016/wordml/cid" xmlns:w16="http://schemas.microsoft.com/office/word/2018/wordml" xmlns:w16sdtdh="http://schemas.microsoft.com/office/word/2020/wordml/sdtdatahash" xmlns:w16se="http://schemas.microsoft.com/office/word/2015/wordml/symex" xmlns:wpg="http://schemas.microsoft.com/office/word/2010/wordprocessingGroup" xmlns:wpi="http://schemas.microsoft.com/office/word/2010/wordprocessingInk" xmlns:wne="http://schemas.microsoft.com/office/word/2006/wordml" xmlns:wps="http://schemas.microsoft.com/office/word/2010/wordprocessingShape" mc:Ignorable="w14 w15 w16se w16cid w16 w16cex w16sdtdh wp14">
   <w:abstractNum w:abstractNumId="0" w15:restartNumberingAfterBreak="0">
     <w:nsid w:val="0A0E6D41"/>
     <w:multiLevelType w:val="hybridMultilevel"/>
@@ -7152,62 +7079,62 @@
       </w:pPr>
     </w:lvl>
   </w:abstractNum>
-  <w:num w:numId="1">
+  <w:num w:numId="1" w16cid:durableId="742457951">
     <w:abstractNumId w:val="15"/>
   </w:num>
-  <w:num w:numId="2">
+  <w:num w:numId="2" w16cid:durableId="1435129183">
     <w:abstractNumId w:val="5"/>
   </w:num>
-  <w:num w:numId="3">
+  <w:num w:numId="3" w16cid:durableId="998843770">
     <w:abstractNumId w:val="3"/>
   </w:num>
-  <w:num w:numId="4">
+  <w:num w:numId="4" w16cid:durableId="754744253">
     <w:abstractNumId w:val="9"/>
   </w:num>
-  <w:num w:numId="5">
+  <w:num w:numId="5" w16cid:durableId="1286933297">
     <w:abstractNumId w:val="0"/>
   </w:num>
-  <w:num w:numId="6">
+  <w:num w:numId="6" w16cid:durableId="2127381732">
     <w:abstractNumId w:val="10"/>
   </w:num>
-  <w:num w:numId="7">
+  <w:num w:numId="7" w16cid:durableId="1602879545">
     <w:abstractNumId w:val="2"/>
   </w:num>
-  <w:num w:numId="8">
+  <w:num w:numId="8" w16cid:durableId="674654352">
     <w:abstractNumId w:val="13"/>
   </w:num>
-  <w:num w:numId="9">
+  <w:num w:numId="9" w16cid:durableId="1358504734">
     <w:abstractNumId w:val="12"/>
   </w:num>
-  <w:num w:numId="10">
+  <w:num w:numId="10" w16cid:durableId="1593662729">
     <w:abstractNumId w:val="7"/>
   </w:num>
-  <w:num w:numId="11">
+  <w:num w:numId="11" w16cid:durableId="91241670">
     <w:abstractNumId w:val="16"/>
   </w:num>
-  <w:num w:numId="12">
+  <w:num w:numId="12" w16cid:durableId="423843860">
     <w:abstractNumId w:val="11"/>
   </w:num>
-  <w:num w:numId="13">
+  <w:num w:numId="13" w16cid:durableId="1821195747">
     <w:abstractNumId w:val="8"/>
   </w:num>
-  <w:num w:numId="14">
+  <w:num w:numId="14" w16cid:durableId="1148979688">
     <w:abstractNumId w:val="1"/>
   </w:num>
-  <w:num w:numId="15">
+  <w:num w:numId="15" w16cid:durableId="277219146">
     <w:abstractNumId w:val="4"/>
   </w:num>
-  <w:num w:numId="16">
+  <w:num w:numId="16" w16cid:durableId="1123111163">
     <w:abstractNumId w:val="6"/>
   </w:num>
-  <w:num w:numId="17">
+  <w:num w:numId="17" w16cid:durableId="1834178096">
     <w:abstractNumId w:val="14"/>
   </w:num>
 </w:numbering>
 </file>
 
 <file path=word/styles.xml><?xml version="1.0" encoding="utf-8"?>
-<w:styles xmlns:mc="http://schemas.openxmlformats.org/markup-compatibility/2006" xmlns:r="http://schemas.openxmlformats.org/officeDocument/2006/relationships" xmlns:w="http://schemas.openxmlformats.org/wordprocessingml/2006/main" xmlns:w14="http://schemas.microsoft.com/office/word/2010/wordml" xmlns:w15="http://schemas.microsoft.com/office/word/2012/wordml" xmlns:w16cid="http://schemas.microsoft.com/office/word/2016/wordml/cid" xmlns:w16se="http://schemas.microsoft.com/office/word/2015/wordml/symex" mc:Ignorable="w14 w15 w16se w16cid">
+<w:styles xmlns:mc="http://schemas.openxmlformats.org/markup-compatibility/2006" xmlns:r="http://schemas.openxmlformats.org/officeDocument/2006/relationships" xmlns:w="http://schemas.openxmlformats.org/wordprocessingml/2006/main" xmlns:w14="http://schemas.microsoft.com/office/word/2010/wordml" xmlns:w15="http://schemas.microsoft.com/office/word/2012/wordml" xmlns:w16cex="http://schemas.microsoft.com/office/word/2018/wordml/cex" xmlns:w16cid="http://schemas.microsoft.com/office/word/2016/wordml/cid" xmlns:w16="http://schemas.microsoft.com/office/word/2018/wordml" xmlns:w16sdtdh="http://schemas.microsoft.com/office/word/2020/wordml/sdtdatahash" xmlns:w16se="http://schemas.microsoft.com/office/word/2015/wordml/symex" mc:Ignorable="w14 w15 w16se w16cid w16 w16cex w16sdtdh">
   <w:docDefaults>
     <w:rPrDefault>
       <w:rPr>
@@ -7220,7 +7147,7 @@
     </w:rPrDefault>
     <w:pPrDefault/>
   </w:docDefaults>
-  <w:latentStyles w:defLockedState="0" w:defUIPriority="99" w:defSemiHidden="0" w:defUnhideWhenUsed="0" w:defQFormat="0" w:count="375">
+  <w:latentStyles w:defLockedState="0" w:defUIPriority="99" w:defSemiHidden="0" w:defUnhideWhenUsed="0" w:defQFormat="0" w:count="376">
     <w:lsdException w:name="Normal" w:uiPriority="0" w:qFormat="1"/>
     <w:lsdException w:name="heading 1" w:uiPriority="9" w:qFormat="1"/>
     <w:lsdException w:name="heading 2" w:semiHidden="1" w:uiPriority="9" w:unhideWhenUsed="1" w:qFormat="1"/>
@@ -7326,7 +7253,6 @@
     <w:lsdException w:name="HTML Sample" w:semiHidden="1" w:unhideWhenUsed="1"/>
     <w:lsdException w:name="HTML Typewriter" w:semiHidden="1" w:unhideWhenUsed="1"/>
     <w:lsdException w:name="HTML Variable" w:semiHidden="1" w:unhideWhenUsed="1"/>
-    <w:lsdException w:name="Normal Table" w:semiHidden="1" w:unhideWhenUsed="1"/>
     <w:lsdException w:name="annotation subject" w:semiHidden="1" w:unhideWhenUsed="1"/>
     <w:lsdException w:name="No List" w:semiHidden="1" w:unhideWhenUsed="1"/>
     <w:lsdException w:name="Outline List 1" w:semiHidden="1" w:unhideWhenUsed="1"/>
@@ -7373,10 +7299,8 @@
     <w:lsdException w:name="Table Subtle 2" w:semiHidden="1" w:unhideWhenUsed="1"/>
     <w:lsdException w:name="Table Web 1" w:semiHidden="1" w:unhideWhenUsed="1"/>
     <w:lsdException w:name="Table Web 2" w:semiHidden="1" w:unhideWhenUsed="1"/>
-    <w:lsdException w:name="Table Web 3" w:semiHidden="1" w:unhideWhenUsed="1"/>
     <w:lsdException w:name="Balloon Text" w:semiHidden="1" w:unhideWhenUsed="1"/>
     <w:lsdException w:name="Table Grid" w:uiPriority="39"/>
-    <w:lsdException w:name="Table Theme" w:semiHidden="1" w:unhideWhenUsed="1"/>
     <w:lsdException w:name="Placeholder Text" w:semiHidden="1"/>
     <w:lsdException w:name="No Spacing" w:uiPriority="1" w:qFormat="1"/>
     <w:lsdException w:name="Light Shading" w:uiPriority="60"/>
@@ -7596,6 +7520,7 @@
     <w:lsdException w:name="Smart Hyperlink" w:semiHidden="1" w:unhideWhenUsed="1"/>
     <w:lsdException w:name="Hashtag" w:semiHidden="1" w:unhideWhenUsed="1"/>
     <w:lsdException w:name="Unresolved Mention" w:semiHidden="1" w:unhideWhenUsed="1"/>
+    <w:lsdException w:name="Smart Link" w:semiHidden="1" w:unhideWhenUsed="1"/>
   </w:latentStyles>
   <w:style w:type="paragraph" w:default="1" w:styleId="a">
     <w:name w:val="Normal"/>

</xml_diff>